<commit_message>
rename and  modified:   requirement analysis.docx
</commit_message>
<xml_diff>
--- a/requirement analysis.docx
+++ b/requirement analysis.docx
@@ -726,21 +726,12 @@
       <w:pPr>
         <w:pStyle w:val="a3"/>
         <w:ind w:left="792" w:firstLineChars="0" w:firstLine="0"/>
-        <w:rPr>
-          <w:rFonts w:hint="eastAsia"/>
-        </w:rPr>
-      </w:pPr>
-      <w:r>
-        <w:rPr>
-          <w:rFonts w:hint="eastAsia"/>
-        </w:rPr>
-        <w:t>排位模式；</w:t>
-      </w:r>
-      <w:r>
-        <w:rPr>
-          <w:rFonts w:hint="eastAsia"/>
-        </w:rPr>
-        <w:t>显示我方昵称，敌方昵称，游戏结果，游戏时间</w:t>
+      </w:pPr>
+      <w:r>
+        <w:rPr>
+          <w:rFonts w:hint="eastAsia"/>
+        </w:rPr>
+        <w:t>排位模式；显示我方昵称，敌方昵称，游戏结果，游戏时间</w:t>
       </w:r>
     </w:p>
     <w:p/>
@@ -846,32 +837,31 @@
     </w:p>
     <w:p>
       <w:pPr>
-        <w:ind w:left="840" w:hangingChars="400" w:hanging="840"/>
+        <w:pStyle w:val="a3"/>
+        <w:numPr>
+          <w:ilvl w:val="0"/>
+          <w:numId w:val="7"/>
+        </w:numPr>
+        <w:ind w:firstLineChars="0"/>
         <w:jc w:val="left"/>
-        <w:rPr>
-          <w:rFonts w:hint="eastAsia"/>
-        </w:rPr>
-      </w:pPr>
-      <w:r>
-        <w:rPr>
-          <w:rFonts w:hint="eastAsia"/>
-        </w:rPr>
-        <w:t xml:space="preserve"> </w:t>
-      </w:r>
-      <w:r>
-        <w:t xml:space="preserve">   </w:t>
-      </w:r>
-      <w:r>
-        <w:rPr>
-          <w:rFonts w:hint="eastAsia"/>
-        </w:rPr>
-        <w:t>3，点击开始</w:t>
-      </w:r>
-      <w:r>
-        <w:rPr>
-          <w:rFonts w:hint="eastAsia"/>
-        </w:rPr>
-        <w:t>游戏；开始游戏变为匹配中；右上角显示匹配时间；匹配大于5分钟退出匹配；需重新点击开始游戏</w:t>
+      </w:pPr>
+      <w:r>
+        <w:rPr>
+          <w:rFonts w:hint="eastAsia"/>
+        </w:rPr>
+        <w:t>点击开始</w:t>
+      </w:r>
+      <w:r>
+        <w:rPr>
+          <w:rFonts w:hint="eastAsia"/>
+        </w:rPr>
+        <w:t>游戏；</w:t>
+      </w:r>
+      <w:r>
+        <w:rPr>
+          <w:rFonts w:hint="eastAsia"/>
+        </w:rPr>
+        <w:t>弹出匹配框；匹配/排位模式；匹配弹框中部显示匹配中，请稍后；隔行显示匹配时间；右下角有取消匹配，确定的按钮；取消可返回开始游戏界面</w:t>
       </w:r>
     </w:p>
     <w:p>
@@ -883,23 +873,12 @@
         </w:numPr>
         <w:ind w:firstLineChars="0"/>
         <w:jc w:val="left"/>
-        <w:rPr>
-          <w:rFonts w:hint="eastAsia"/>
-        </w:rPr>
-      </w:pPr>
-      <w:proofErr w:type="spellStart"/>
-      <w:r>
-        <w:rPr>
-          <w:rFonts w:hint="eastAsia"/>
-        </w:rPr>
-        <w:t>右</w:t>
-      </w:r>
-      <w:proofErr w:type="spellEnd"/>
-      <w:r>
-        <w:rPr>
-          <w:rFonts w:hint="eastAsia"/>
-        </w:rPr>
-        <w:t>下角有个按钮 试玩一下；点击进入人机对战模式</w:t>
+      </w:pPr>
+      <w:r>
+        <w:rPr>
+          <w:rFonts w:hint="eastAsia"/>
+        </w:rPr>
+        <w:t>右下角有个按钮 试玩一下；点击进入人机对战模式</w:t>
       </w:r>
     </w:p>
     <w:p>
@@ -911,24 +890,29 @@
         <w:rPr>
           <w:rFonts w:hint="eastAsia"/>
         </w:rPr>
-        <w:t>4，输出16*16的棋盘；用户就可进行游戏</w:t>
-      </w:r>
-    </w:p>
-    <w:p>
-      <w:pPr>
-        <w:ind w:firstLineChars="200" w:firstLine="420"/>
+        <w:t>5，</w:t>
+      </w:r>
+      <w:r>
+        <w:rPr>
+          <w:rFonts w:hint="eastAsia"/>
+        </w:rPr>
+        <w:t>输出16*16的棋盘；用户就可进行游戏</w:t>
+      </w:r>
+    </w:p>
+    <w:p>
+      <w:pPr>
+        <w:pStyle w:val="a3"/>
+        <w:numPr>
+          <w:ilvl w:val="0"/>
+          <w:numId w:val="7"/>
+        </w:numPr>
+        <w:ind w:firstLineChars="0"/>
         <w:jc w:val="left"/>
       </w:pPr>
       <w:r>
         <w:rPr>
           <w:rFonts w:hint="eastAsia"/>
         </w:rPr>
-        <w:t>5，</w:t>
-      </w:r>
-      <w:r>
-        <w:rPr>
-          <w:rFonts w:hint="eastAsia"/>
-        </w:rPr>
         <w:t>先后手判定；</w:t>
       </w:r>
     </w:p>
@@ -966,7 +950,7 @@
         <w:pStyle w:val="a3"/>
         <w:numPr>
           <w:ilvl w:val="0"/>
-          <w:numId w:val="4"/>
+          <w:numId w:val="2"/>
         </w:numPr>
         <w:ind w:firstLineChars="0"/>
         <w:jc w:val="left"/>
@@ -975,262 +959,363 @@
         <w:rPr>
           <w:rFonts w:hint="eastAsia"/>
         </w:rPr>
-        <w:t>规则判定</w:t>
+        <w:t>规则判定；</w:t>
+      </w:r>
+    </w:p>
+    <w:p>
+      <w:pPr>
+        <w:pStyle w:val="a3"/>
+        <w:numPr>
+          <w:ilvl w:val="0"/>
+          <w:numId w:val="2"/>
+        </w:numPr>
+        <w:ind w:firstLineChars="0"/>
+        <w:jc w:val="left"/>
+      </w:pPr>
+      <w:r>
+        <w:t>棋盘右上角显示</w:t>
+      </w:r>
+      <w:r>
+        <w:t>一个棋子，代表该黑棋或白棋落子。</w:t>
+      </w:r>
+    </w:p>
+    <w:p>
+      <w:pPr>
+        <w:pStyle w:val="a3"/>
+        <w:numPr>
+          <w:ilvl w:val="0"/>
+          <w:numId w:val="2"/>
+        </w:numPr>
+        <w:ind w:firstLineChars="0"/>
+        <w:jc w:val="left"/>
+      </w:pPr>
+      <w:r>
+        <w:t>赢得对局游戏，棋盘下面显示黑棋/白棋胜利/失败</w:t>
+      </w:r>
+    </w:p>
+    <w:p>
+      <w:pPr>
+        <w:pStyle w:val="a3"/>
+        <w:numPr>
+          <w:ilvl w:val="0"/>
+          <w:numId w:val="1"/>
+        </w:numPr>
+        <w:ind w:firstLineChars="0"/>
+        <w:jc w:val="left"/>
+      </w:pPr>
+      <w:r>
+        <w:rPr>
+          <w:rFonts w:hint="eastAsia"/>
+        </w:rPr>
+        <w:t>排名查看</w:t>
+      </w:r>
+    </w:p>
+    <w:p>
+      <w:pPr>
+        <w:pStyle w:val="a3"/>
+        <w:numPr>
+          <w:ilvl w:val="0"/>
+          <w:numId w:val="8"/>
+        </w:numPr>
+        <w:ind w:firstLineChars="0"/>
+        <w:jc w:val="left"/>
+      </w:pPr>
+      <w:r>
+        <w:rPr>
+          <w:rFonts w:hint="eastAsia"/>
+        </w:rPr>
+        <w:t>左侧有滑动条；可上下滑动查看名次</w:t>
+      </w:r>
+    </w:p>
+    <w:p>
+      <w:pPr>
+        <w:pStyle w:val="a3"/>
+        <w:numPr>
+          <w:ilvl w:val="0"/>
+          <w:numId w:val="1"/>
+        </w:numPr>
+        <w:ind w:firstLineChars="0"/>
+        <w:jc w:val="left"/>
+      </w:pPr>
+      <w:r>
+        <w:rPr>
+          <w:rFonts w:hint="eastAsia"/>
+        </w:rPr>
+        <w:t>通用设置</w:t>
+      </w:r>
+    </w:p>
+    <w:p>
+      <w:pPr>
+        <w:pStyle w:val="a3"/>
+        <w:numPr>
+          <w:ilvl w:val="0"/>
+          <w:numId w:val="9"/>
+        </w:numPr>
+        <w:ind w:firstLineChars="0"/>
+        <w:jc w:val="left"/>
+      </w:pPr>
+      <w:r>
+        <w:rPr>
+          <w:rFonts w:hint="eastAsia"/>
+        </w:rPr>
+        <w:t>上方显示Setting的Logo；</w:t>
+      </w:r>
+    </w:p>
+    <w:p>
+      <w:pPr>
+        <w:pStyle w:val="a3"/>
+        <w:numPr>
+          <w:ilvl w:val="0"/>
+          <w:numId w:val="9"/>
+        </w:numPr>
+        <w:ind w:firstLineChars="0"/>
+        <w:jc w:val="left"/>
+      </w:pPr>
+      <w:r>
+        <w:rPr>
+          <w:rFonts w:hint="eastAsia"/>
+        </w:rPr>
+        <w:t>下面为设置框；</w:t>
+      </w:r>
+    </w:p>
+    <w:p>
+      <w:pPr>
+        <w:pStyle w:val="a3"/>
+        <w:numPr>
+          <w:ilvl w:val="0"/>
+          <w:numId w:val="9"/>
+        </w:numPr>
+        <w:ind w:firstLineChars="0"/>
+        <w:jc w:val="left"/>
+      </w:pPr>
+      <w:r>
+        <w:rPr>
+          <w:rFonts w:hint="eastAsia"/>
+        </w:rPr>
+        <w:t>音乐设置</w:t>
+      </w:r>
+      <w:r>
+        <w:rPr>
+          <w:rFonts w:hint="eastAsia"/>
+        </w:rPr>
+        <w:t>；</w:t>
+      </w:r>
+    </w:p>
+    <w:p>
+      <w:pPr>
+        <w:pStyle w:val="a3"/>
+        <w:ind w:left="792" w:firstLineChars="0" w:firstLine="0"/>
+        <w:jc w:val="left"/>
+      </w:pPr>
+      <w:r>
+        <w:rPr>
+          <w:rFonts w:hint="eastAsia"/>
+        </w:rPr>
+        <w:t>背景音乐；后方设置按钮，左滑关闭背景音乐；</w:t>
+      </w:r>
+      <w:proofErr w:type="gramStart"/>
+      <w:r>
+        <w:rPr>
+          <w:rFonts w:hint="eastAsia"/>
+        </w:rPr>
+        <w:t>右滑开启</w:t>
+      </w:r>
+      <w:proofErr w:type="gramEnd"/>
+      <w:r>
+        <w:rPr>
+          <w:rFonts w:hint="eastAsia"/>
+        </w:rPr>
+        <w:t>背景音乐</w:t>
+      </w:r>
+    </w:p>
+    <w:p>
+      <w:pPr>
+        <w:pStyle w:val="a3"/>
+        <w:ind w:left="792" w:firstLineChars="0" w:firstLine="0"/>
+        <w:jc w:val="left"/>
+      </w:pPr>
+      <w:r>
+        <w:rPr>
+          <w:rFonts w:hint="eastAsia"/>
+        </w:rPr>
+        <w:t>游戏音效；后方设置按钮，左滑关闭背景音乐；</w:t>
+      </w:r>
+      <w:proofErr w:type="gramStart"/>
+      <w:r>
+        <w:rPr>
+          <w:rFonts w:hint="eastAsia"/>
+        </w:rPr>
+        <w:t>右滑开启</w:t>
+      </w:r>
+      <w:proofErr w:type="gramEnd"/>
+      <w:r>
+        <w:rPr>
+          <w:rFonts w:hint="eastAsia"/>
+        </w:rPr>
+        <w:t>游戏音效</w:t>
+      </w:r>
+    </w:p>
+    <w:p>
+      <w:pPr>
+        <w:pStyle w:val="a3"/>
+        <w:numPr>
+          <w:ilvl w:val="0"/>
+          <w:numId w:val="9"/>
+        </w:numPr>
+        <w:ind w:firstLineChars="0"/>
+        <w:jc w:val="left"/>
+      </w:pPr>
+      <w:r>
+        <w:rPr>
+          <w:rFonts w:hint="eastAsia"/>
+        </w:rPr>
+        <w:t>其他设置</w:t>
+      </w:r>
+    </w:p>
+    <w:p>
+      <w:pPr>
+        <w:pStyle w:val="a3"/>
+        <w:numPr>
+          <w:ilvl w:val="0"/>
+          <w:numId w:val="9"/>
+        </w:numPr>
+        <w:ind w:firstLineChars="0"/>
+        <w:jc w:val="left"/>
+      </w:pPr>
+      <w:r>
+        <w:rPr>
+          <w:rFonts w:hint="eastAsia"/>
+        </w:rPr>
+        <w:t>更新设置后，下方的保存按钮变亮 点击保存，更新游戏设置</w:t>
+      </w:r>
+    </w:p>
+    <w:p>
+      <w:pPr>
+        <w:pStyle w:val="a3"/>
+        <w:numPr>
+          <w:ilvl w:val="0"/>
+          <w:numId w:val="1"/>
+        </w:numPr>
+        <w:ind w:firstLineChars="0"/>
+        <w:jc w:val="left"/>
+      </w:pPr>
+      <w:r>
+        <w:rPr>
+          <w:rFonts w:hint="eastAsia"/>
+        </w:rPr>
+        <w:t>数据库；</w:t>
+      </w:r>
+    </w:p>
+    <w:p>
+      <w:pPr>
+        <w:pStyle w:val="a3"/>
+        <w:numPr>
+          <w:ilvl w:val="0"/>
+          <w:numId w:val="10"/>
+        </w:numPr>
+        <w:ind w:firstLineChars="0"/>
+        <w:jc w:val="left"/>
+      </w:pPr>
+      <w:r>
+        <w:rPr>
+          <w:rFonts w:hint="eastAsia"/>
+        </w:rPr>
+        <w:t>创建数据库和表</w:t>
+      </w:r>
+    </w:p>
+    <w:p>
+      <w:pPr>
+        <w:pStyle w:val="a3"/>
+        <w:numPr>
+          <w:ilvl w:val="0"/>
+          <w:numId w:val="10"/>
+        </w:numPr>
+        <w:ind w:firstLineChars="0"/>
+        <w:jc w:val="left"/>
+      </w:pPr>
+      <w:r>
+        <w:t>I</w:t>
+      </w:r>
+      <w:r>
+        <w:rPr>
+          <w:rFonts w:hint="eastAsia"/>
+        </w:rPr>
+        <w:t>d用</w:t>
+      </w:r>
+      <w:r>
+        <w:rPr>
+          <w:rFonts w:hint="eastAsia"/>
+        </w:rPr>
+        <w:t>无符号数以增加可表示的范围</w:t>
+      </w:r>
+    </w:p>
+    <w:p>
+      <w:pPr>
+        <w:pStyle w:val="a3"/>
+        <w:numPr>
+          <w:ilvl w:val="0"/>
+          <w:numId w:val="10"/>
+        </w:numPr>
+        <w:ind w:firstLineChars="0"/>
+        <w:jc w:val="left"/>
+      </w:pPr>
+      <w:r>
+        <w:t>U</w:t>
+      </w:r>
+      <w:r>
+        <w:rPr>
+          <w:rFonts w:hint="eastAsia"/>
+        </w:rPr>
+        <w:t>sername，</w:t>
+      </w:r>
+      <w:proofErr w:type="spellStart"/>
+      <w:r>
+        <w:rPr>
+          <w:rFonts w:hint="eastAsia"/>
+        </w:rPr>
+        <w:t>n</w:t>
+      </w:r>
+      <w:r>
+        <w:t>ame,password,rank</w:t>
+      </w:r>
+      <w:proofErr w:type="spellEnd"/>
+    </w:p>
+    <w:p>
+      <w:pPr>
+        <w:pStyle w:val="a3"/>
+        <w:numPr>
+          <w:ilvl w:val="0"/>
+          <w:numId w:val="10"/>
+        </w:numPr>
+        <w:ind w:firstLineChars="0"/>
+        <w:jc w:val="left"/>
+        <w:rPr>
+          <w:rFonts w:hint="eastAsia"/>
+        </w:rPr>
+      </w:pPr>
+      <w:r>
+        <w:rPr>
+          <w:rFonts w:hint="eastAsia"/>
+        </w:rPr>
+        <w:t>判定是否第一次进入游戏</w:t>
+      </w:r>
+      <w:r>
+        <w:rPr>
+          <w:rFonts w:hint="eastAsia"/>
+        </w:rPr>
+        <w:t>;</w:t>
+      </w:r>
+      <w:r>
+        <w:t>;</w:t>
+      </w:r>
+      <w:r>
+        <w:rPr>
+          <w:rFonts w:hint="eastAsia"/>
+        </w:rPr>
+        <w:t>若第一次进入游戏登陆后提示试玩一下；</w:t>
       </w:r>
       <w:bookmarkStart w:id="0" w:name="_GoBack"/>
       <w:bookmarkEnd w:id="0"/>
-      <w:r>
-        <w:rPr>
-          <w:rFonts w:hint="eastAsia"/>
-        </w:rPr>
-        <w:t>；</w:t>
-      </w:r>
-    </w:p>
-    <w:p>
-      <w:pPr>
-        <w:pStyle w:val="a3"/>
-        <w:numPr>
-          <w:ilvl w:val="0"/>
-          <w:numId w:val="4"/>
-        </w:numPr>
-        <w:ind w:firstLineChars="0"/>
-        <w:jc w:val="left"/>
-      </w:pPr>
-      <w:r>
-        <w:t>棋盘右上角显示</w:t>
-      </w:r>
-      <w:r>
-        <w:t>一个棋子，代表该黑棋或白棋落子。</w:t>
-      </w:r>
-    </w:p>
-    <w:p>
-      <w:pPr>
-        <w:pStyle w:val="a3"/>
-        <w:numPr>
-          <w:ilvl w:val="0"/>
-          <w:numId w:val="4"/>
-        </w:numPr>
-        <w:ind w:firstLineChars="0"/>
-        <w:jc w:val="left"/>
-      </w:pPr>
-      <w:r>
-        <w:t>赢得对局游戏，棋盘下面显示黑棋/白棋胜利/失败</w:t>
-      </w:r>
-    </w:p>
-    <w:p>
-      <w:pPr>
-        <w:pStyle w:val="a3"/>
-        <w:numPr>
-          <w:ilvl w:val="0"/>
-          <w:numId w:val="1"/>
-        </w:numPr>
-        <w:ind w:firstLineChars="0"/>
-        <w:jc w:val="left"/>
-      </w:pPr>
-      <w:r>
-        <w:rPr>
-          <w:rFonts w:hint="eastAsia"/>
-        </w:rPr>
-        <w:t>排名查看</w:t>
-      </w:r>
-    </w:p>
-    <w:p>
-      <w:pPr>
-        <w:pStyle w:val="a3"/>
-        <w:numPr>
-          <w:ilvl w:val="0"/>
-          <w:numId w:val="8"/>
-        </w:numPr>
-        <w:ind w:firstLineChars="0"/>
-        <w:jc w:val="left"/>
-      </w:pPr>
-      <w:r>
-        <w:rPr>
-          <w:rFonts w:hint="eastAsia"/>
-        </w:rPr>
-        <w:t>左侧有滑动条；可上下滑动查看名次</w:t>
-      </w:r>
-    </w:p>
-    <w:p>
-      <w:pPr>
-        <w:pStyle w:val="a3"/>
-        <w:numPr>
-          <w:ilvl w:val="0"/>
-          <w:numId w:val="1"/>
-        </w:numPr>
-        <w:ind w:firstLineChars="0"/>
-        <w:jc w:val="left"/>
-      </w:pPr>
-      <w:r>
-        <w:rPr>
-          <w:rFonts w:hint="eastAsia"/>
-        </w:rPr>
-        <w:t>通用设置</w:t>
-      </w:r>
-    </w:p>
-    <w:p>
-      <w:pPr>
-        <w:pStyle w:val="a3"/>
-        <w:numPr>
-          <w:ilvl w:val="0"/>
-          <w:numId w:val="9"/>
-        </w:numPr>
-        <w:ind w:firstLineChars="0"/>
-        <w:jc w:val="left"/>
-      </w:pPr>
-      <w:r>
-        <w:rPr>
-          <w:rFonts w:hint="eastAsia"/>
-        </w:rPr>
-        <w:t>上方显示Setting的Logo；</w:t>
-      </w:r>
-    </w:p>
-    <w:p>
-      <w:pPr>
-        <w:pStyle w:val="a3"/>
-        <w:numPr>
-          <w:ilvl w:val="0"/>
-          <w:numId w:val="9"/>
-        </w:numPr>
-        <w:ind w:firstLineChars="0"/>
-        <w:jc w:val="left"/>
-      </w:pPr>
-      <w:r>
-        <w:rPr>
-          <w:rFonts w:hint="eastAsia"/>
-        </w:rPr>
-        <w:t>下面为设置框；</w:t>
-      </w:r>
-    </w:p>
-    <w:p>
-      <w:pPr>
-        <w:pStyle w:val="a3"/>
-        <w:numPr>
-          <w:ilvl w:val="0"/>
-          <w:numId w:val="9"/>
-        </w:numPr>
-        <w:ind w:firstLineChars="0"/>
-        <w:jc w:val="left"/>
-      </w:pPr>
-      <w:r>
-        <w:rPr>
-          <w:rFonts w:hint="eastAsia"/>
-        </w:rPr>
-        <w:t>音乐设置</w:t>
-      </w:r>
-      <w:r>
-        <w:rPr>
-          <w:rFonts w:hint="eastAsia"/>
-        </w:rPr>
-        <w:t>；</w:t>
-      </w:r>
-    </w:p>
-    <w:p>
-      <w:pPr>
-        <w:pStyle w:val="a3"/>
-        <w:ind w:left="792" w:firstLineChars="0" w:firstLine="0"/>
-        <w:jc w:val="left"/>
-      </w:pPr>
-      <w:r>
-        <w:rPr>
-          <w:rFonts w:hint="eastAsia"/>
-        </w:rPr>
-        <w:t>背景音乐；后方设置按钮，左滑关闭背景音乐；</w:t>
-      </w:r>
-      <w:proofErr w:type="gramStart"/>
-      <w:r>
-        <w:rPr>
-          <w:rFonts w:hint="eastAsia"/>
-        </w:rPr>
-        <w:t>右滑开启</w:t>
-      </w:r>
-      <w:proofErr w:type="gramEnd"/>
-      <w:r>
-        <w:rPr>
-          <w:rFonts w:hint="eastAsia"/>
-        </w:rPr>
-        <w:t>背景音乐</w:t>
-      </w:r>
-    </w:p>
-    <w:p>
-      <w:pPr>
-        <w:pStyle w:val="a3"/>
-        <w:ind w:left="792" w:firstLineChars="0" w:firstLine="0"/>
-        <w:jc w:val="left"/>
-      </w:pPr>
-      <w:r>
-        <w:rPr>
-          <w:rFonts w:hint="eastAsia"/>
-        </w:rPr>
-        <w:t>游戏音效；</w:t>
-      </w:r>
-      <w:r>
-        <w:rPr>
-          <w:rFonts w:hint="eastAsia"/>
-        </w:rPr>
-        <w:t>后方设置按钮，左滑关闭背景音乐；</w:t>
-      </w:r>
-      <w:proofErr w:type="gramStart"/>
-      <w:r>
-        <w:rPr>
-          <w:rFonts w:hint="eastAsia"/>
-        </w:rPr>
-        <w:t>右滑开启</w:t>
-      </w:r>
-      <w:proofErr w:type="gramEnd"/>
-      <w:r>
-        <w:rPr>
-          <w:rFonts w:hint="eastAsia"/>
-        </w:rPr>
-        <w:t>游戏音效</w:t>
-      </w:r>
-    </w:p>
-    <w:p>
-      <w:pPr>
-        <w:pStyle w:val="a3"/>
-        <w:numPr>
-          <w:ilvl w:val="0"/>
-          <w:numId w:val="9"/>
-        </w:numPr>
-        <w:ind w:firstLineChars="0"/>
-        <w:jc w:val="left"/>
-      </w:pPr>
-      <w:r>
-        <w:rPr>
-          <w:rFonts w:hint="eastAsia"/>
-        </w:rPr>
-        <w:t>其他设置</w:t>
-      </w:r>
-    </w:p>
-    <w:p>
-      <w:pPr>
-        <w:pStyle w:val="a3"/>
-        <w:numPr>
-          <w:ilvl w:val="0"/>
-          <w:numId w:val="9"/>
-        </w:numPr>
-        <w:ind w:firstLineChars="0"/>
-        <w:jc w:val="left"/>
-        <w:rPr>
-          <w:rFonts w:hint="eastAsia"/>
-        </w:rPr>
-      </w:pPr>
-      <w:r>
-        <w:rPr>
-          <w:rFonts w:hint="eastAsia"/>
-        </w:rPr>
-        <w:t>更新设置后，下方的保存按钮变亮 点击保存，更新游戏设置</w:t>
-      </w:r>
-    </w:p>
-    <w:p>
-      <w:pPr>
-        <w:pStyle w:val="a3"/>
-        <w:ind w:left="792" w:firstLineChars="0" w:firstLine="0"/>
-        <w:jc w:val="left"/>
-        <w:rPr>
-          <w:rFonts w:hint="eastAsia"/>
-        </w:rPr>
-      </w:pPr>
     </w:p>
     <w:p>
       <w:pPr>
@@ -1379,6 +1464,95 @@
     </w:lvl>
   </w:abstractNum>
   <w:abstractNum w:abstractNumId="1" w15:restartNumberingAfterBreak="0">
+    <w:nsid w:val="110D5151"/>
+    <w:multiLevelType w:val="hybridMultilevel"/>
+    <w:tmpl w:val="D7B83EB6"/>
+    <w:lvl w:ilvl="0" w:tplc="C7E64BA8">
+      <w:start w:val="1"/>
+      <w:numFmt w:val="decimal"/>
+      <w:lvlText w:val="%1，"/>
+      <w:lvlJc w:val="left"/>
+      <w:pPr>
+        <w:ind w:left="792" w:hanging="360"/>
+      </w:pPr>
+      <w:rPr>
+        <w:rFonts w:hint="default"/>
+      </w:rPr>
+    </w:lvl>
+    <w:lvl w:ilvl="1" w:tplc="04090019" w:tentative="1">
+      <w:start w:val="1"/>
+      <w:numFmt w:val="lowerLetter"/>
+      <w:lvlText w:val="%2)"/>
+      <w:lvlJc w:val="left"/>
+      <w:pPr>
+        <w:ind w:left="1272" w:hanging="420"/>
+      </w:pPr>
+    </w:lvl>
+    <w:lvl w:ilvl="2" w:tplc="0409001B" w:tentative="1">
+      <w:start w:val="1"/>
+      <w:numFmt w:val="lowerRoman"/>
+      <w:lvlText w:val="%3."/>
+      <w:lvlJc w:val="right"/>
+      <w:pPr>
+        <w:ind w:left="1692" w:hanging="420"/>
+      </w:pPr>
+    </w:lvl>
+    <w:lvl w:ilvl="3" w:tplc="0409000F" w:tentative="1">
+      <w:start w:val="1"/>
+      <w:numFmt w:val="decimal"/>
+      <w:lvlText w:val="%4."/>
+      <w:lvlJc w:val="left"/>
+      <w:pPr>
+        <w:ind w:left="2112" w:hanging="420"/>
+      </w:pPr>
+    </w:lvl>
+    <w:lvl w:ilvl="4" w:tplc="04090019" w:tentative="1">
+      <w:start w:val="1"/>
+      <w:numFmt w:val="lowerLetter"/>
+      <w:lvlText w:val="%5)"/>
+      <w:lvlJc w:val="left"/>
+      <w:pPr>
+        <w:ind w:left="2532" w:hanging="420"/>
+      </w:pPr>
+    </w:lvl>
+    <w:lvl w:ilvl="5" w:tplc="0409001B" w:tentative="1">
+      <w:start w:val="1"/>
+      <w:numFmt w:val="lowerRoman"/>
+      <w:lvlText w:val="%6."/>
+      <w:lvlJc w:val="right"/>
+      <w:pPr>
+        <w:ind w:left="2952" w:hanging="420"/>
+      </w:pPr>
+    </w:lvl>
+    <w:lvl w:ilvl="6" w:tplc="0409000F" w:tentative="1">
+      <w:start w:val="1"/>
+      <w:numFmt w:val="decimal"/>
+      <w:lvlText w:val="%7."/>
+      <w:lvlJc w:val="left"/>
+      <w:pPr>
+        <w:ind w:left="3372" w:hanging="420"/>
+      </w:pPr>
+    </w:lvl>
+    <w:lvl w:ilvl="7" w:tplc="04090019" w:tentative="1">
+      <w:start w:val="1"/>
+      <w:numFmt w:val="lowerLetter"/>
+      <w:lvlText w:val="%8)"/>
+      <w:lvlJc w:val="left"/>
+      <w:pPr>
+        <w:ind w:left="3792" w:hanging="420"/>
+      </w:pPr>
+    </w:lvl>
+    <w:lvl w:ilvl="8" w:tplc="0409001B" w:tentative="1">
+      <w:start w:val="1"/>
+      <w:numFmt w:val="lowerRoman"/>
+      <w:lvlText w:val="%9."/>
+      <w:lvlJc w:val="right"/>
+      <w:pPr>
+        <w:ind w:left="4212" w:hanging="420"/>
+      </w:pPr>
+    </w:lvl>
+  </w:abstractNum>
+  <w:abstractNum w:abstractNumId="2" w15:restartNumberingAfterBreak="0">
     <w:nsid w:val="2E621CE4"/>
     <w:multiLevelType w:val="hybridMultilevel"/>
     <w:tmpl w:val="9078E970"/>
@@ -1467,7 +1641,7 @@
       </w:pPr>
     </w:lvl>
   </w:abstractNum>
-  <w:abstractNum w:abstractNumId="2" w15:restartNumberingAfterBreak="0">
+  <w:abstractNum w:abstractNumId="3" w15:restartNumberingAfterBreak="0">
     <w:nsid w:val="47467D73"/>
     <w:multiLevelType w:val="hybridMultilevel"/>
     <w:tmpl w:val="FFAADB8E"/>
@@ -1556,7 +1730,7 @@
       </w:pPr>
     </w:lvl>
   </w:abstractNum>
-  <w:abstractNum w:abstractNumId="3" w15:restartNumberingAfterBreak="0">
+  <w:abstractNum w:abstractNumId="4" w15:restartNumberingAfterBreak="0">
     <w:nsid w:val="4D2E12EE"/>
     <w:multiLevelType w:val="hybridMultilevel"/>
     <w:tmpl w:val="45343C48"/>
@@ -1645,7 +1819,7 @@
       </w:pPr>
     </w:lvl>
   </w:abstractNum>
-  <w:abstractNum w:abstractNumId="4" w15:restartNumberingAfterBreak="0">
+  <w:abstractNum w:abstractNumId="5" w15:restartNumberingAfterBreak="0">
     <w:nsid w:val="4D5875A6"/>
     <w:multiLevelType w:val="hybridMultilevel"/>
     <w:tmpl w:val="52ECBCC6"/>
@@ -1737,7 +1911,7 @@
       </w:pPr>
     </w:lvl>
   </w:abstractNum>
-  <w:abstractNum w:abstractNumId="5" w15:restartNumberingAfterBreak="0">
+  <w:abstractNum w:abstractNumId="6" w15:restartNumberingAfterBreak="0">
     <w:nsid w:val="6A7B4488"/>
     <w:multiLevelType w:val="hybridMultilevel"/>
     <w:tmpl w:val="919A5DE4"/>
@@ -1826,7 +2000,7 @@
       </w:pPr>
     </w:lvl>
   </w:abstractNum>
-  <w:abstractNum w:abstractNumId="6" w15:restartNumberingAfterBreak="0">
+  <w:abstractNum w:abstractNumId="7" w15:restartNumberingAfterBreak="0">
     <w:nsid w:val="71216136"/>
     <w:multiLevelType w:val="hybridMultilevel"/>
     <w:tmpl w:val="5A664D4C"/>
@@ -1915,7 +2089,7 @@
       </w:pPr>
     </w:lvl>
   </w:abstractNum>
-  <w:abstractNum w:abstractNumId="7" w15:restartNumberingAfterBreak="0">
+  <w:abstractNum w:abstractNumId="8" w15:restartNumberingAfterBreak="0">
     <w:nsid w:val="744E28BC"/>
     <w:multiLevelType w:val="hybridMultilevel"/>
     <w:tmpl w:val="853CD4B8"/>
@@ -2004,7 +2178,7 @@
       </w:pPr>
     </w:lvl>
   </w:abstractNum>
-  <w:abstractNum w:abstractNumId="8" w15:restartNumberingAfterBreak="0">
+  <w:abstractNum w:abstractNumId="9" w15:restartNumberingAfterBreak="0">
     <w:nsid w:val="75092887"/>
     <w:multiLevelType w:val="hybridMultilevel"/>
     <w:tmpl w:val="1BDC41F0"/>
@@ -2094,31 +2268,34 @@
     </w:lvl>
   </w:abstractNum>
   <w:num w:numId="1">
+    <w:abstractNumId w:val="5"/>
+  </w:num>
+  <w:num w:numId="2">
+    <w:abstractNumId w:val="7"/>
+  </w:num>
+  <w:num w:numId="3">
+    <w:abstractNumId w:val="6"/>
+  </w:num>
+  <w:num w:numId="4">
+    <w:abstractNumId w:val="8"/>
+  </w:num>
+  <w:num w:numId="5">
     <w:abstractNumId w:val="4"/>
   </w:num>
-  <w:num w:numId="2">
-    <w:abstractNumId w:val="6"/>
-  </w:num>
-  <w:num w:numId="3">
-    <w:abstractNumId w:val="5"/>
-  </w:num>
-  <w:num w:numId="4">
-    <w:abstractNumId w:val="7"/>
-  </w:num>
-  <w:num w:numId="5">
-    <w:abstractNumId w:val="3"/>
-  </w:num>
   <w:num w:numId="6">
-    <w:abstractNumId w:val="1"/>
+    <w:abstractNumId w:val="2"/>
   </w:num>
   <w:num w:numId="7">
     <w:abstractNumId w:val="0"/>
   </w:num>
   <w:num w:numId="8">
-    <w:abstractNumId w:val="8"/>
+    <w:abstractNumId w:val="9"/>
   </w:num>
   <w:num w:numId="9">
-    <w:abstractNumId w:val="2"/>
+    <w:abstractNumId w:val="3"/>
+  </w:num>
+  <w:num w:numId="10">
+    <w:abstractNumId w:val="1"/>
   </w:num>
 </w:numbering>
 </file>
@@ -2292,7 +2469,7 @@
     <w:lsdException w:name="Table Web 2" w:semiHidden="1" w:unhideWhenUsed="1"/>
     <w:lsdException w:name="Table Web 3" w:semiHidden="1" w:unhideWhenUsed="1"/>
     <w:lsdException w:name="Balloon Text" w:semiHidden="1" w:unhideWhenUsed="1"/>
-    <w:lsdException w:name="Table Grid" w:semiHidden="1" w:uiPriority="39" w:unhideWhenUsed="1"/>
+    <w:lsdException w:name="Table Grid" w:uiPriority="39"/>
     <w:lsdException w:name="Table Theme" w:semiHidden="1" w:unhideWhenUsed="1"/>
     <w:lsdException w:name="Placeholder Text" w:semiHidden="1"/>
     <w:lsdException w:name="No Spacing" w:uiPriority="1" w:qFormat="1"/>
@@ -2893,7 +3070,7 @@
 </file>
 
 <file path=customXml/itemProps1.xml><?xml version="1.0" encoding="utf-8"?>
-<ds:datastoreItem xmlns:ds="http://schemas.openxmlformats.org/officeDocument/2006/customXml" ds:itemID="{11C6016F-72E7-4272-B481-30A10D6C186A}">
+<ds:datastoreItem xmlns:ds="http://schemas.openxmlformats.org/officeDocument/2006/customXml" ds:itemID="{CC042C7C-D213-4E42-A3B5-A90C7EF4B50F}">
   <ds:schemaRefs>
     <ds:schemaRef ds:uri="http://schemas.openxmlformats.org/officeDocument/2006/bibliography"/>
   </ds:schemaRefs>

</xml_diff>

<commit_message>
modified:   backgammon_online_s/mysql/users.sql         modified:   requirement analysis.docx
</commit_message>
<xml_diff>
--- a/requirement analysis.docx
+++ b/requirement analysis.docx
@@ -1289,9 +1289,6 @@
         </w:numPr>
         <w:ind w:firstLineChars="0"/>
         <w:jc w:val="left"/>
-        <w:rPr>
-          <w:rFonts w:hint="eastAsia"/>
-        </w:rPr>
       </w:pPr>
       <w:r>
         <w:rPr>
@@ -1313,6 +1310,23 @@
           <w:rFonts w:hint="eastAsia"/>
         </w:rPr>
         <w:t>若第一次进入游戏登陆后提示试玩一下；</w:t>
+      </w:r>
+    </w:p>
+    <w:p>
+      <w:pPr>
+        <w:pStyle w:val="a3"/>
+        <w:numPr>
+          <w:ilvl w:val="0"/>
+          <w:numId w:val="10"/>
+        </w:numPr>
+        <w:ind w:firstLineChars="0"/>
+        <w:jc w:val="left"/>
+      </w:pPr>
+      <w:r>
+        <w:rPr>
+          <w:rFonts w:hint="eastAsia"/>
+        </w:rPr>
+        <w:t>初始排名分为1100；</w:t>
       </w:r>
       <w:bookmarkStart w:id="0" w:name="_GoBack"/>
       <w:bookmarkEnd w:id="0"/>
@@ -3070,7 +3084,7 @@
 </file>
 
 <file path=customXml/itemProps1.xml><?xml version="1.0" encoding="utf-8"?>
-<ds:datastoreItem xmlns:ds="http://schemas.openxmlformats.org/officeDocument/2006/customXml" ds:itemID="{CC042C7C-D213-4E42-A3B5-A90C7EF4B50F}">
+<ds:datastoreItem xmlns:ds="http://schemas.openxmlformats.org/officeDocument/2006/customXml" ds:itemID="{E7AD039E-C016-4C1E-8F2C-CA3377FEBF14}">
   <ds:schemaRefs>
     <ds:schemaRef ds:uri="http://schemas.openxmlformats.org/officeDocument/2006/bibliography"/>
   </ds:schemaRefs>

</xml_diff>